<commit_message>
Correção Requisitos - Avisem se faltar algo
</commit_message>
<xml_diff>
--- a/04 - Docs/01 - Project Manager/08 - UML/Requisitos Funcionais/Requisitos Funcionais.docx
+++ b/04 - Docs/01 - Project Manager/08 - UML/Requisitos Funcionais/Requisitos Funcionais.docx
@@ -1,6 +1,6 @@
 
 <file path=word/document.xml><?xml version="1.0" encoding="utf-8"?>
-<w:document xmlns:wpc="http://schemas.microsoft.com/office/word/2010/wordprocessingCanvas" xmlns:mc="http://schemas.openxmlformats.org/markup-compatibility/2006" xmlns:o="urn:schemas-microsoft-com:office:office" xmlns:r="http://schemas.openxmlformats.org/officeDocument/2006/relationships" xmlns:m="http://schemas.openxmlformats.org/officeDocument/2006/math" xmlns:v="urn:schemas-microsoft-com:vml" xmlns:wp14="http://schemas.microsoft.com/office/word/2010/wordprocessingDrawing" xmlns:wp="http://schemas.openxmlformats.org/drawingml/2006/wordprocessingDrawing" xmlns:w10="urn:schemas-microsoft-com:office:word" xmlns:w="http://schemas.openxmlformats.org/wordprocessingml/2006/main" xmlns:w14="http://schemas.microsoft.com/office/word/2010/wordml" xmlns:w15="http://schemas.microsoft.com/office/word/2012/wordml" xmlns:wpg="http://schemas.microsoft.com/office/word/2010/wordprocessingGroup" xmlns:wpi="http://schemas.microsoft.com/office/word/2010/wordprocessingInk" xmlns:wne="http://schemas.microsoft.com/office/word/2006/wordml" xmlns:wps="http://schemas.microsoft.com/office/word/2010/wordprocessingShape" mc:Ignorable="w14 w15 wp14">
+<w:document xmlns:wpc="http://schemas.microsoft.com/office/word/2010/wordprocessingCanvas" xmlns:cx="http://schemas.microsoft.com/office/drawing/2014/chartex" xmlns:cx1="http://schemas.microsoft.com/office/drawing/2015/9/8/chartex" xmlns:cx2="http://schemas.microsoft.com/office/drawing/2015/10/21/chartex" xmlns:cx3="http://schemas.microsoft.com/office/drawing/2016/5/9/chartex" xmlns:cx4="http://schemas.microsoft.com/office/drawing/2016/5/10/chartex" xmlns:cx5="http://schemas.microsoft.com/office/drawing/2016/5/11/chartex" xmlns:cx6="http://schemas.microsoft.com/office/drawing/2016/5/12/chartex" xmlns:cx7="http://schemas.microsoft.com/office/drawing/2016/5/13/chartex" xmlns:cx8="http://schemas.microsoft.com/office/drawing/2016/5/14/chartex" xmlns:mc="http://schemas.openxmlformats.org/markup-compatibility/2006" xmlns:aink="http://schemas.microsoft.com/office/drawing/2016/ink" xmlns:am3d="http://schemas.microsoft.com/office/drawing/2017/model3d" xmlns:o="urn:schemas-microsoft-com:office:office" xmlns:r="http://schemas.openxmlformats.org/officeDocument/2006/relationships" xmlns:m="http://schemas.openxmlformats.org/officeDocument/2006/math" xmlns:v="urn:schemas-microsoft-com:vml" xmlns:wp14="http://schemas.microsoft.com/office/word/2010/wordprocessingDrawing" xmlns:wp="http://schemas.openxmlformats.org/drawingml/2006/wordprocessingDrawing" xmlns:w10="urn:schemas-microsoft-com:office:word" xmlns:w="http://schemas.openxmlformats.org/wordprocessingml/2006/main" xmlns:w14="http://schemas.microsoft.com/office/word/2010/wordml" xmlns:w15="http://schemas.microsoft.com/office/word/2012/wordml" xmlns:w16cid="http://schemas.microsoft.com/office/word/2016/wordml/cid" xmlns:w16se="http://schemas.microsoft.com/office/word/2015/wordml/symex" xmlns:wpg="http://schemas.microsoft.com/office/word/2010/wordprocessingGroup" xmlns:wpi="http://schemas.microsoft.com/office/word/2010/wordprocessingInk" xmlns:wne="http://schemas.microsoft.com/office/word/2006/wordml" xmlns:wps="http://schemas.microsoft.com/office/word/2010/wordprocessingShape" mc:Ignorable="w14 w15 w16se w16cid wp14">
   <w:body>
     <w:p>
       <w:pPr>
@@ -19,7 +19,144 @@
         </w:numPr>
       </w:pPr>
       <w:r>
-        <w:t>Requisitos Funcionais Explícitos</w:t>
+        <w:t>Cada Utilizador deve poder fazer registo</w:t>
+      </w:r>
+      <w:r>
+        <w:t>.</w:t>
+      </w:r>
+    </w:p>
+    <w:p>
+      <w:pPr>
+        <w:pStyle w:val="PargrafodaLista"/>
+        <w:numPr>
+          <w:ilvl w:val="0"/>
+          <w:numId w:val="1"/>
+        </w:numPr>
+      </w:pPr>
+      <w:r>
+        <w:t xml:space="preserve">Cada Utilizador deve poder </w:t>
+      </w:r>
+      <w:r>
+        <w:t xml:space="preserve">iniciar sessão e terminar a mesma, caso já a tenha iniciado. </w:t>
+      </w:r>
+    </w:p>
+    <w:p>
+      <w:pPr>
+        <w:pStyle w:val="PargrafodaLista"/>
+        <w:numPr>
+          <w:ilvl w:val="0"/>
+          <w:numId w:val="1"/>
+        </w:numPr>
+      </w:pPr>
+      <w:r>
+        <w:t>Cada</w:t>
+      </w:r>
+      <w:r>
+        <w:t xml:space="preserve"> Utilizador </w:t>
+      </w:r>
+      <w:r>
+        <w:t xml:space="preserve">deve </w:t>
+      </w:r>
+      <w:r>
+        <w:t>pode</w:t>
+      </w:r>
+      <w:r>
+        <w:t>r</w:t>
+      </w:r>
+      <w:r>
+        <w:t xml:space="preserve"> recuperar a password de uma conta já existente caso não tenha sessão iniciada.</w:t>
+      </w:r>
+    </w:p>
+    <w:p>
+      <w:pPr>
+        <w:pStyle w:val="PargrafodaLista"/>
+        <w:numPr>
+          <w:ilvl w:val="0"/>
+          <w:numId w:val="1"/>
+        </w:numPr>
+      </w:pPr>
+      <w:r>
+        <w:t>Um Utilizador não autenticado (sem sessão iniciada) pode ver a listagem de encontros futebol e pode também fazer filtragem por competição e/ou equipa, mas não têm acesso aos prognósticos disponíveis no serviço. Um Utilizador autenticado (com sessão iniciada) tem acesso a todas as funcionalidades anteriormente mencionadas, tal como à subscrição da Newsletter.</w:t>
+      </w:r>
+    </w:p>
+    <w:p>
+      <w:pPr>
+        <w:pStyle w:val="PargrafodaLista"/>
+        <w:numPr>
+          <w:ilvl w:val="0"/>
+          <w:numId w:val="1"/>
+        </w:numPr>
+      </w:pPr>
+      <w:r>
+        <w:t>O Utilizador deve confirmar o e-mail após criar conta, para que consiga ter acesso às funcionalidades disponíveis para Utilizadores autenticados ao iniciar sessão.</w:t>
+      </w:r>
+    </w:p>
+    <w:p>
+      <w:pPr>
+        <w:pStyle w:val="PargrafodaLista"/>
+        <w:numPr>
+          <w:ilvl w:val="0"/>
+          <w:numId w:val="1"/>
+        </w:numPr>
+      </w:pPr>
+      <w:r>
+        <w:t>É feita uma validação de credenciais de cada vez que o Utilizador inicia sessão, em que o servidor compara os dados introduzidos com as informações da Base de Dados para encontrar uma correspondência e, caso não a encontre, devolve um erro ao Utilizador.</w:t>
+      </w:r>
+    </w:p>
+    <w:p>
+      <w:pPr>
+        <w:pStyle w:val="PargrafodaLista"/>
+        <w:numPr>
+          <w:ilvl w:val="0"/>
+          <w:numId w:val="1"/>
+        </w:numPr>
+      </w:pPr>
+      <w:r>
+        <w:t>Cada Utilizador deve poder subscrever o serviço de Newsletter, ou anular a subscrição do mesmo, dependendo do estado atual da subscrição.</w:t>
+      </w:r>
+    </w:p>
+    <w:p>
+      <w:pPr>
+        <w:pStyle w:val="PargrafodaLista"/>
+      </w:pPr>
+    </w:p>
+    <w:p>
+      <w:pPr>
+        <w:pStyle w:val="PargrafodaLista"/>
+        <w:numPr>
+          <w:ilvl w:val="0"/>
+          <w:numId w:val="1"/>
+        </w:numPr>
+      </w:pPr>
+      <w:r>
+        <w:t>Cada Administrador pode Aprovar Utilizadores.</w:t>
+      </w:r>
+    </w:p>
+    <w:p>
+      <w:pPr>
+        <w:pStyle w:val="PargrafodaLista"/>
+        <w:numPr>
+          <w:ilvl w:val="0"/>
+          <w:numId w:val="1"/>
+        </w:numPr>
+      </w:pPr>
+      <w:r>
+        <w:t>Cada Administrador pode bloquear Utilizadores.</w:t>
+      </w:r>
+    </w:p>
+    <w:p>
+      <w:pPr>
+        <w:pStyle w:val="PargrafodaLista"/>
+        <w:numPr>
+          <w:ilvl w:val="0"/>
+          <w:numId w:val="1"/>
+        </w:numPr>
+      </w:pPr>
+      <w:r>
+        <w:t>Cada Administrador pode efetuar gestão à Base de Dados, como</w:t>
+      </w:r>
+      <w:r>
+        <w:t>:</w:t>
       </w:r>
     </w:p>
     <w:p>
@@ -31,15 +168,13 @@
         </w:numPr>
       </w:pPr>
       <w:r>
-        <w:t xml:space="preserve">Cada Utilizador deve poder fazer registo, iniciar sessão e terminar a mesma, caso já a tenha iniciado. O Utilizador também pode recuperar a </w:t>
-      </w:r>
-      <w:proofErr w:type="gramStart"/>
-      <w:r>
-        <w:t>password</w:t>
-      </w:r>
-      <w:proofErr w:type="gramEnd"/>
-      <w:r>
-        <w:t xml:space="preserve"> de uma conta já existente caso não tenha sessão iniciada.</w:t>
+        <w:t>S</w:t>
+      </w:r>
+      <w:r>
+        <w:t>incronizar a BD com a API</w:t>
+      </w:r>
+      <w:r>
+        <w:t>;</w:t>
       </w:r>
     </w:p>
     <w:p>
@@ -51,7 +186,10 @@
         </w:numPr>
       </w:pPr>
       <w:r>
-        <w:t>Um Utilizador não autenticado (sem sessão iniciada) pode ver a listagem de encontros futebol e pode também fazer filtragem por competição e/ou equipa, mas não têm acesso aos prognósticos disponíveis no serviço. Um Utilizador autenticado (com sessão iniciada) tem acesso a todas as funcionalidades anteriormente mencionadas, tal como à subscrição da Newsletter.</w:t>
+        <w:t>Consultar Dados diretamente da BD, podendo nesta função</w:t>
+      </w:r>
+      <w:r>
+        <w:t xml:space="preserve"> filtrar por tabelas;</w:t>
       </w:r>
     </w:p>
     <w:p>
@@ -63,27 +201,7 @@
         </w:numPr>
       </w:pPr>
       <w:r>
-        <w:t xml:space="preserve">O Utilizador deve confirmar o </w:t>
-      </w:r>
-      <w:proofErr w:type="gramStart"/>
-      <w:r>
-        <w:t>e-mail</w:t>
-      </w:r>
-      <w:proofErr w:type="gramEnd"/>
-      <w:r>
-        <w:t xml:space="preserve"> após criar conta, para que consiga ter acesso às funcionalidades disponíveis para Utilizadores autenticados ao iniciar sessão.</w:t>
-      </w:r>
-    </w:p>
-    <w:p>
-      <w:pPr>
-        <w:pStyle w:val="PargrafodaLista"/>
-        <w:numPr>
-          <w:ilvl w:val="0"/>
-          <w:numId w:val="1"/>
-        </w:numPr>
-      </w:pPr>
-      <w:r>
-        <w:t>Requisitos Funcionais Ocultos</w:t>
+        <w:t>Introduzir Dados na BD;</w:t>
       </w:r>
     </w:p>
     <w:p>
@@ -95,77 +213,160 @@
         </w:numPr>
       </w:pPr>
       <w:r>
-        <w:t>É feita uma validação de credenciais de cada vez que o Utilizador inicia sessão, em que o servidor compara os dados introduzidos com as informações da Base de Dados para encontrar uma correspondência e, caso não a encontre, devolve um erro ao Utilizador.</w:t>
-      </w:r>
-    </w:p>
-    <w:p>
-      <w:pPr>
-        <w:pStyle w:val="Subttulo"/>
-      </w:pPr>
-      <w:r>
-        <w:t>Requisitos não funcionais</w:t>
-      </w:r>
-    </w:p>
-    <w:p>
-      <w:pPr>
-        <w:pStyle w:val="PargrafodaLista"/>
-        <w:numPr>
-          <w:ilvl w:val="0"/>
-          <w:numId w:val="2"/>
-        </w:numPr>
-      </w:pPr>
-      <w:r>
-        <w:t xml:space="preserve">A Base de Dados deve ser desenvolvida em </w:t>
-      </w:r>
-      <w:proofErr w:type="spellStart"/>
-      <w:r>
-        <w:t>Transact</w:t>
-      </w:r>
-      <w:proofErr w:type="spellEnd"/>
-      <w:r>
-        <w:t>-SQL.</w:t>
-      </w:r>
-    </w:p>
-    <w:p>
-      <w:pPr>
-        <w:pStyle w:val="PargrafodaLista"/>
-        <w:numPr>
-          <w:ilvl w:val="0"/>
-          <w:numId w:val="2"/>
-        </w:numPr>
-      </w:pPr>
-      <w:r>
-        <w:t>A aplicação deve seguir uma arquitetura em 3 camadas (UI, BLL e DAL).</w:t>
-      </w:r>
-    </w:p>
-    <w:p>
-      <w:pPr>
-        <w:pStyle w:val="PargrafodaLista"/>
-        <w:numPr>
-          <w:ilvl w:val="0"/>
-          <w:numId w:val="2"/>
-        </w:numPr>
-      </w:pPr>
-      <w:r>
-        <w:t>Deve usar-se POO.</w:t>
-      </w:r>
-    </w:p>
-    <w:p>
-      <w:pPr>
-        <w:pStyle w:val="PargrafodaLista"/>
-        <w:numPr>
-          <w:ilvl w:val="0"/>
-          <w:numId w:val="2"/>
-        </w:numPr>
-      </w:pPr>
-      <w:r>
-        <w:t>A aplicação deve permitir guardar uma foto por utilizador.</w:t>
-      </w:r>
-    </w:p>
-    <w:p>
+        <w:t>Modificar Dados na BD;</w:t>
+      </w:r>
+    </w:p>
+    <w:p>
+      <w:pPr>
+        <w:pStyle w:val="PargrafodaLista"/>
+        <w:numPr>
+          <w:ilvl w:val="1"/>
+          <w:numId w:val="1"/>
+        </w:numPr>
+      </w:pPr>
+      <w:r>
+        <w:t>Apagar Dados na BD.</w:t>
+      </w:r>
       <w:bookmarkStart w:id="0" w:name="_GoBack"/>
       <w:bookmarkEnd w:id="0"/>
     </w:p>
+    <w:p>
+      <w:pPr>
+        <w:pStyle w:val="PargrafodaLista"/>
+        <w:numPr>
+          <w:ilvl w:val="0"/>
+          <w:numId w:val="1"/>
+        </w:numPr>
+      </w:pPr>
+      <w:r>
+        <w:t>Cada Administrador deve poder efetuar gestão ao serviço de Newsletter, como:</w:t>
+      </w:r>
+    </w:p>
+    <w:p>
+      <w:pPr>
+        <w:pStyle w:val="PargrafodaLista"/>
+        <w:numPr>
+          <w:ilvl w:val="1"/>
+          <w:numId w:val="1"/>
+        </w:numPr>
+      </w:pPr>
+      <w:r>
+        <w:t>Criar Newsletter;</w:t>
+      </w:r>
+    </w:p>
+    <w:p>
+      <w:pPr>
+        <w:pStyle w:val="PargrafodaLista"/>
+        <w:numPr>
+          <w:ilvl w:val="1"/>
+          <w:numId w:val="1"/>
+        </w:numPr>
+      </w:pPr>
+      <w:r>
+        <w:t>Guardar Newsletter na BD;</w:t>
+      </w:r>
+    </w:p>
+    <w:p>
+      <w:pPr>
+        <w:pStyle w:val="PargrafodaLista"/>
+        <w:numPr>
+          <w:ilvl w:val="1"/>
+          <w:numId w:val="1"/>
+        </w:numPr>
+      </w:pPr>
+      <w:r>
+        <w:t>Modificar Newsletter existente;</w:t>
+      </w:r>
+    </w:p>
+    <w:p>
+      <w:pPr>
+        <w:pStyle w:val="PargrafodaLista"/>
+        <w:numPr>
+          <w:ilvl w:val="1"/>
+          <w:numId w:val="1"/>
+        </w:numPr>
+      </w:pPr>
+      <w:r>
+        <w:t>Apagar Newsletter existente;</w:t>
+      </w:r>
+    </w:p>
+    <w:p>
+      <w:pPr>
+        <w:pStyle w:val="PargrafodaLista"/>
+        <w:numPr>
+          <w:ilvl w:val="1"/>
+          <w:numId w:val="1"/>
+        </w:numPr>
+      </w:pPr>
+      <w:r>
+        <w:t>Enviar Newsletter.</w:t>
+      </w:r>
+    </w:p>
+    <w:p>
+      <w:pPr>
+        <w:pStyle w:val="Subttulo"/>
+      </w:pPr>
+      <w:r>
+        <w:t>Requisitos não funcionais</w:t>
+      </w:r>
+    </w:p>
+    <w:p>
+      <w:pPr>
+        <w:pStyle w:val="PargrafodaLista"/>
+        <w:numPr>
+          <w:ilvl w:val="0"/>
+          <w:numId w:val="2"/>
+        </w:numPr>
+      </w:pPr>
+      <w:r>
+        <w:t xml:space="preserve">A Base de Dados deve ser desenvolvida em </w:t>
+      </w:r>
+      <w:proofErr w:type="spellStart"/>
+      <w:r>
+        <w:t>Transact</w:t>
+      </w:r>
+      <w:proofErr w:type="spellEnd"/>
+      <w:r>
+        <w:t>-SQL.</w:t>
+      </w:r>
+    </w:p>
+    <w:p>
+      <w:pPr>
+        <w:pStyle w:val="PargrafodaLista"/>
+        <w:numPr>
+          <w:ilvl w:val="0"/>
+          <w:numId w:val="2"/>
+        </w:numPr>
+      </w:pPr>
+      <w:r>
+        <w:t>A aplicação deve seguir uma arquitetura em 3 camadas (UI, BLL e DAL).</w:t>
+      </w:r>
+    </w:p>
+    <w:p>
+      <w:pPr>
+        <w:pStyle w:val="PargrafodaLista"/>
+        <w:numPr>
+          <w:ilvl w:val="0"/>
+          <w:numId w:val="2"/>
+        </w:numPr>
+      </w:pPr>
+      <w:r>
+        <w:t>Deve usar-se POO.</w:t>
+      </w:r>
+    </w:p>
+    <w:p>
+      <w:pPr>
+        <w:pStyle w:val="PargrafodaLista"/>
+        <w:numPr>
+          <w:ilvl w:val="0"/>
+          <w:numId w:val="2"/>
+        </w:numPr>
+      </w:pPr>
+      <w:r>
+        <w:t>A aplicação deve permitir guardar uma foto por utilizador.</w:t>
+      </w:r>
+    </w:p>
+    <w:p/>
     <w:sectPr>
       <w:pgSz w:w="11906" w:h="16838"/>
       <w:pgMar w:top="1440" w:right="1440" w:bottom="1440" w:left="1440" w:header="720" w:footer="720" w:gutter="0"/>
@@ -177,7 +378,7 @@
 </file>
 
 <file path=word/numbering.xml><?xml version="1.0" encoding="utf-8"?>
-<w:numbering xmlns:wpc="http://schemas.microsoft.com/office/word/2010/wordprocessingCanvas" xmlns:mc="http://schemas.openxmlformats.org/markup-compatibility/2006" xmlns:o="urn:schemas-microsoft-com:office:office" xmlns:r="http://schemas.openxmlformats.org/officeDocument/2006/relationships" xmlns:m="http://schemas.openxmlformats.org/officeDocument/2006/math" xmlns:v="urn:schemas-microsoft-com:vml" xmlns:wp14="http://schemas.microsoft.com/office/word/2010/wordprocessingDrawing" xmlns:wp="http://schemas.openxmlformats.org/drawingml/2006/wordprocessingDrawing" xmlns:w10="urn:schemas-microsoft-com:office:word" xmlns:w="http://schemas.openxmlformats.org/wordprocessingml/2006/main" xmlns:w14="http://schemas.microsoft.com/office/word/2010/wordml" xmlns:w15="http://schemas.microsoft.com/office/word/2012/wordml" xmlns:wpg="http://schemas.microsoft.com/office/word/2010/wordprocessingGroup" xmlns:wpi="http://schemas.microsoft.com/office/word/2010/wordprocessingInk" xmlns:wne="http://schemas.microsoft.com/office/word/2006/wordml" xmlns:wps="http://schemas.microsoft.com/office/word/2010/wordprocessingShape" mc:Ignorable="w14 w15 wp14">
+<w:numbering xmlns:wpc="http://schemas.microsoft.com/office/word/2010/wordprocessingCanvas" xmlns:cx="http://schemas.microsoft.com/office/drawing/2014/chartex" xmlns:cx1="http://schemas.microsoft.com/office/drawing/2015/9/8/chartex" xmlns:cx2="http://schemas.microsoft.com/office/drawing/2015/10/21/chartex" xmlns:cx3="http://schemas.microsoft.com/office/drawing/2016/5/9/chartex" xmlns:cx4="http://schemas.microsoft.com/office/drawing/2016/5/10/chartex" xmlns:cx5="http://schemas.microsoft.com/office/drawing/2016/5/11/chartex" xmlns:cx6="http://schemas.microsoft.com/office/drawing/2016/5/12/chartex" xmlns:cx7="http://schemas.microsoft.com/office/drawing/2016/5/13/chartex" xmlns:cx8="http://schemas.microsoft.com/office/drawing/2016/5/14/chartex" xmlns:mc="http://schemas.openxmlformats.org/markup-compatibility/2006" xmlns:aink="http://schemas.microsoft.com/office/drawing/2016/ink" xmlns:am3d="http://schemas.microsoft.com/office/drawing/2017/model3d" xmlns:o="urn:schemas-microsoft-com:office:office" xmlns:r="http://schemas.openxmlformats.org/officeDocument/2006/relationships" xmlns:m="http://schemas.openxmlformats.org/officeDocument/2006/math" xmlns:v="urn:schemas-microsoft-com:vml" xmlns:wp14="http://schemas.microsoft.com/office/word/2010/wordprocessingDrawing" xmlns:wp="http://schemas.openxmlformats.org/drawingml/2006/wordprocessingDrawing" xmlns:w10="urn:schemas-microsoft-com:office:word" xmlns:w="http://schemas.openxmlformats.org/wordprocessingml/2006/main" xmlns:w14="http://schemas.microsoft.com/office/word/2010/wordml" xmlns:w15="http://schemas.microsoft.com/office/word/2012/wordml" xmlns:w16cid="http://schemas.microsoft.com/office/word/2016/wordml/cid" xmlns:w16se="http://schemas.microsoft.com/office/word/2015/wordml/symex" xmlns:wpg="http://schemas.microsoft.com/office/word/2010/wordprocessingGroup" xmlns:wpi="http://schemas.microsoft.com/office/word/2010/wordprocessingInk" xmlns:wne="http://schemas.microsoft.com/office/word/2006/wordml" xmlns:wps="http://schemas.microsoft.com/office/word/2010/wordprocessingShape" mc:Ignorable="w14 w15 w16se w16cid wp14">
   <w:abstractNum w:abstractNumId="0" w15:restartNumberingAfterBreak="0">
     <w:nsid w:val="2A5E1844"/>
     <w:multiLevelType w:val="hybridMultilevel"/>
@@ -406,33 +607,15 @@
   </w:abstractNum>
   <w:num w:numId="1">
     <w:abstractNumId w:val="0"/>
-    <w:lvlOverride w:ilvl="0"/>
-    <w:lvlOverride w:ilvl="1"/>
-    <w:lvlOverride w:ilvl="2"/>
-    <w:lvlOverride w:ilvl="3"/>
-    <w:lvlOverride w:ilvl="4"/>
-    <w:lvlOverride w:ilvl="5"/>
-    <w:lvlOverride w:ilvl="6"/>
-    <w:lvlOverride w:ilvl="7"/>
-    <w:lvlOverride w:ilvl="8"/>
   </w:num>
   <w:num w:numId="2">
     <w:abstractNumId w:val="1"/>
-    <w:lvlOverride w:ilvl="0"/>
-    <w:lvlOverride w:ilvl="1"/>
-    <w:lvlOverride w:ilvl="2"/>
-    <w:lvlOverride w:ilvl="3"/>
-    <w:lvlOverride w:ilvl="4"/>
-    <w:lvlOverride w:ilvl="5"/>
-    <w:lvlOverride w:ilvl="6"/>
-    <w:lvlOverride w:ilvl="7"/>
-    <w:lvlOverride w:ilvl="8"/>
   </w:num>
 </w:numbering>
 </file>
 
 <file path=word/styles.xml><?xml version="1.0" encoding="utf-8"?>
-<w:styles xmlns:mc="http://schemas.openxmlformats.org/markup-compatibility/2006" xmlns:r="http://schemas.openxmlformats.org/officeDocument/2006/relationships" xmlns:w="http://schemas.openxmlformats.org/wordprocessingml/2006/main" xmlns:w14="http://schemas.microsoft.com/office/word/2010/wordml" xmlns:w15="http://schemas.microsoft.com/office/word/2012/wordml" mc:Ignorable="w14 w15">
+<w:styles xmlns:mc="http://schemas.openxmlformats.org/markup-compatibility/2006" xmlns:r="http://schemas.openxmlformats.org/officeDocument/2006/relationships" xmlns:w="http://schemas.openxmlformats.org/wordprocessingml/2006/main" xmlns:w14="http://schemas.microsoft.com/office/word/2010/wordml" xmlns:w15="http://schemas.microsoft.com/office/word/2012/wordml" xmlns:w16cid="http://schemas.microsoft.com/office/word/2016/wordml/cid" xmlns:w16se="http://schemas.microsoft.com/office/word/2015/wordml/symex" mc:Ignorable="w14 w15 w16se w16cid">
   <w:docDefaults>
     <w:rPrDefault>
       <w:rPr>
@@ -448,7 +631,7 @@
       </w:pPr>
     </w:pPrDefault>
   </w:docDefaults>
-  <w:latentStyles w:defLockedState="0" w:defUIPriority="99" w:defSemiHidden="0" w:defUnhideWhenUsed="0" w:defQFormat="0" w:count="371">
+  <w:latentStyles w:defLockedState="0" w:defUIPriority="99" w:defSemiHidden="0" w:defUnhideWhenUsed="0" w:defQFormat="0" w:count="375">
     <w:lsdException w:name="Normal" w:uiPriority="0" w:qFormat="1"/>
     <w:lsdException w:name="heading 1" w:uiPriority="9" w:qFormat="1"/>
     <w:lsdException w:name="heading 2" w:semiHidden="1" w:uiPriority="9" w:unhideWhenUsed="1" w:qFormat="1"/>
@@ -554,7 +737,6 @@
     <w:lsdException w:name="HTML Sample" w:semiHidden="1" w:unhideWhenUsed="1"/>
     <w:lsdException w:name="HTML Typewriter" w:semiHidden="1" w:unhideWhenUsed="1"/>
     <w:lsdException w:name="HTML Variable" w:semiHidden="1" w:unhideWhenUsed="1"/>
-    <w:lsdException w:name="Normal Table" w:semiHidden="1" w:unhideWhenUsed="1"/>
     <w:lsdException w:name="annotation subject" w:semiHidden="1" w:unhideWhenUsed="1"/>
     <w:lsdException w:name="No List" w:semiHidden="1" w:unhideWhenUsed="1"/>
     <w:lsdException w:name="Outline List 1" w:semiHidden="1" w:unhideWhenUsed="1"/>
@@ -598,10 +780,8 @@
     <w:lsdException w:name="Table Elegant" w:semiHidden="1" w:unhideWhenUsed="1"/>
     <w:lsdException w:name="Table Professional" w:semiHidden="1" w:unhideWhenUsed="1"/>
     <w:lsdException w:name="Table Subtle 1" w:semiHidden="1" w:unhideWhenUsed="1"/>
-    <w:lsdException w:name="Table Subtle 2" w:semiHidden="1" w:unhideWhenUsed="1"/>
     <w:lsdException w:name="Table Web 1" w:semiHidden="1" w:unhideWhenUsed="1"/>
     <w:lsdException w:name="Table Web 2" w:semiHidden="1" w:unhideWhenUsed="1"/>
-    <w:lsdException w:name="Table Web 3" w:semiHidden="1" w:unhideWhenUsed="1"/>
     <w:lsdException w:name="Balloon Text" w:semiHidden="1" w:unhideWhenUsed="1"/>
     <w:lsdException w:name="Table Grid" w:uiPriority="39"/>
     <w:lsdException w:name="Table Theme" w:semiHidden="1" w:unhideWhenUsed="1"/>
@@ -820,6 +1000,10 @@
     <w:lsdException w:name="List Table 5 Dark Accent 6" w:uiPriority="50"/>
     <w:lsdException w:name="List Table 6 Colorful Accent 6" w:uiPriority="51"/>
     <w:lsdException w:name="List Table 7 Colorful Accent 6" w:uiPriority="52"/>
+    <w:lsdException w:name="Mention" w:semiHidden="1" w:unhideWhenUsed="1"/>
+    <w:lsdException w:name="Smart Hyperlink" w:semiHidden="1" w:unhideWhenUsed="1"/>
+    <w:lsdException w:name="Hashtag" w:semiHidden="1" w:unhideWhenUsed="1"/>
+    <w:lsdException w:name="Unresolved Mention" w:semiHidden="1" w:unhideWhenUsed="1"/>
   </w:latentStyles>
   <w:style w:type="paragraph" w:default="1" w:styleId="Normal">
     <w:name w:val="Normal"/>

</xml_diff>